<commit_message>
exportado final, todos los estilos aplicados, incluidas notas
</commit_message>
<xml_diff>
--- a/Ch 1 - render/0-Ch_1-_Orinales_fuera_de_sus_casillas/Arte de orinales fuera de lugar.docx
+++ b/Ch 1 - render/0-Ch_1-_Orinales_fuera_de_sus_casillas/Arte de orinales fuera de lugar.docx
@@ -518,25 +518,7 @@
         <w:pStyle w:val="FirstParagraph"/>
       </w:pPr>
       <w:r>
-        <w:t xml:space="preserve">La potencia discrónica que aparece a primera vista se concreta en lo que Rodríguez llamó</w:t>
-      </w:r>
-      <w:r>
-        <w:t xml:space="preserve"> </w:t>
-      </w:r>
-      <w:r>
-        <w:t xml:space="preserve">“</w:t>
-      </w:r>
-      <w:r>
-        <w:t xml:space="preserve">arte de pintar palabras</w:t>
-      </w:r>
-      <w:r>
-        <w:t xml:space="preserve">”</w:t>
-      </w:r>
-      <w:r>
-        <w:t xml:space="preserve"> </w:t>
-      </w:r>
-      <w:r>
-        <w:t xml:space="preserve">(a.p.p.): la técnica para variar, distribuir y organizar los tipos móviles y llaves sobre las planchas de imprimir que postuló como una manera de</w:t>
+        <w:t xml:space="preserve">La potencia discrónica que aparece a primera vista se concreta en lo que Rodríguez llamó a.p.p. (a.p.p.): la técnica para variar, distribuir y organizar los tipos móviles y llaves sobre las planchas de imprimir que postuló como una manera de</w:t>
       </w:r>
       <w:r>
         <w:t xml:space="preserve"> </w:t>
@@ -689,25 +671,7 @@
         <w:t xml:space="preserve">Lasarte Valcárcel</w:t>
       </w:r>
       <w:r>
-        <w:t xml:space="preserve">, la homología directa entre el</w:t>
-      </w:r>
-      <w:r>
-        <w:t xml:space="preserve"> </w:t>
-      </w:r>
-      <w:r>
-        <w:t xml:space="preserve">“</w:t>
-      </w:r>
-      <w:r>
-        <w:t xml:space="preserve">arte de pintar palabras</w:t>
-      </w:r>
-      <w:r>
-        <w:t xml:space="preserve">”</w:t>
-      </w:r>
-      <w:r>
-        <w:t xml:space="preserve"> </w:t>
-      </w:r>
-      <w:r>
-        <w:t xml:space="preserve">de Rodríguez y los hitos de experimentación tipográfica de las</w:t>
+        <w:t xml:space="preserve">, la homología directa entre el a.p.p. de Rodríguez y los hitos de experimentación tipográfica de las</w:t>
       </w:r>
       <w:r>
         <w:t xml:space="preserve"> </w:t>
@@ -3229,22 +3193,7 @@
         <w:t xml:space="preserve"> </w:t>
       </w:r>
       <w:r>
-        <w:t xml:space="preserve">–que se publicó en Lima en 1842. Su mano derecha sostiene en sus dedos gruesos una página del manuscrito, donde puede entreverse una aparición del</w:t>
-      </w:r>
-      <w:r>
-        <w:t xml:space="preserve"> </w:t>
-      </w:r>
-      <w:r>
-        <w:t xml:space="preserve">“</w:t>
-      </w:r>
-      <w:r>
-        <w:t xml:space="preserve">arte de pintar palabras</w:t>
-      </w:r>
-      <w:r>
-        <w:t xml:space="preserve">”</w:t>
-      </w:r>
-      <w:r>
-        <w:t xml:space="preserve">. En su mano izquierda están enrolladas otras páginas del manuscrito. El óvalo que separa al rostro de sus extremidades en la impresión de Lozano y Lozano lo separa también de su texto, fundando el régimen representacional que ordena la iconografía rodrigueana: en billetes, murales, estampillas, logotipos, y también el que lateralmente habilita el rostro de Rodríguez en la pintura de 1950 [figura: mozaico con cuatro a seis instancias del ícono, incluido detalle del cuadro de 1950]. Pero además, ese rostro separado del cuerpo textual y las extremidades de Rodríguez está anudado a un proceso de personificación, que noveliza su vida para sobrecodificar su obra.</w:t>
+        <w:t xml:space="preserve">–que se publicó en Lima en 1842. Su mano derecha sostiene en sus dedos gruesos una página del manuscrito, donde puede entreverse una aparición del a.p.p.. En su mano izquierda están enrolladas otras páginas del manuscrito. El óvalo que separa al rostro de sus extremidades en la impresión de Lozano y Lozano lo separa también de su texto, fundando el régimen representacional que ordena la iconografía rodrigueana: en billetes, murales, estampillas, logotipos, y también el que lateralmente habilita el rostro de Rodríguez en la pintura de 1950 [figura: mozaico con cuatro a seis instancias del ícono, incluido detalle del cuadro de 1950]. Pero además, ese rostro separado del cuerpo textual y las extremidades de Rodríguez está anudado a un proceso de personificación, que noveliza su vida para sobrecodificar su obra.</w:t>
       </w:r>
     </w:p>
     <w:p>
@@ -6293,22 +6242,7 @@
         <w:pStyle w:val="FirstParagraph"/>
       </w:pPr>
       <w:r>
-        <w:t xml:space="preserve">La definición de posiciones de Rodríguez y su línea de fuga hacia el vulgo como horizonte programático fueron convalidados por la crítica latinoamericanista de finales del siglo XX. Esta partió del presupuesto de un antagonismo radical entre Rodríguez y la clase dominante para interpretar el fenómeno de borde y separación que pone en escena el</w:t>
-      </w:r>
-      <w:r>
-        <w:t xml:space="preserve"> </w:t>
-      </w:r>
-      <w:r>
-        <w:t xml:space="preserve">“</w:t>
-      </w:r>
-      <w:r>
-        <w:t xml:space="preserve">arte de pintar palabras</w:t>
-      </w:r>
-      <w:r>
-        <w:t xml:space="preserve">”</w:t>
-      </w:r>
-      <w:r>
-        <w:t xml:space="preserve">. Y esta lectura generó un nuevo</w:t>
+        <w:t xml:space="preserve">La definición de posiciones de Rodríguez y su línea de fuga hacia el vulgo como horizonte programático fueron convalidados por la crítica latinoamericanista de finales del siglo XX. Esta partió del presupuesto de un antagonismo radical entre Rodríguez y la clase dominante para interpretar el fenómeno de borde y separación que pone en escena el a.p.p.. Y esta lectura generó un nuevo</w:t>
       </w:r>
       <w:r>
         <w:t xml:space="preserve"> </w:t>
@@ -6943,25 +6877,7 @@
         <w:t xml:space="preserve"> </w:t>
       </w:r>
       <w:r>
-        <w:t xml:space="preserve">pone al vanguardismo como uno de los índices de lectura eufórica y descontextualizada de Rodríguez, en realidad, su condición de vanguardista en la primera mitad del siglo XIX, es uno de los aspectos que más nítidamente lo aproxima al lugar de enunciación que compartió con los letrados hegemónicos de su época. Es en este horizonte donde se gesta el</w:t>
-      </w:r>
-      <w:r>
-        <w:t xml:space="preserve"> </w:t>
-      </w:r>
-      <w:r>
-        <w:t xml:space="preserve">“</w:t>
-      </w:r>
-      <w:r>
-        <w:t xml:space="preserve">arte de pintar palabras</w:t>
-      </w:r>
-      <w:r>
-        <w:t xml:space="preserve">”</w:t>
-      </w:r>
-      <w:r>
-        <w:t xml:space="preserve"> </w:t>
-      </w:r>
-      <w:r>
-        <w:t xml:space="preserve">con tipos móviles: la técnica que con más precisión ubica a Rodríguez en su epocalidad. No necesaria ni exactamente del</w:t>
+        <w:t xml:space="preserve">pone al vanguardismo como uno de los índices de lectura eufórica y descontextualizada de Rodríguez, en realidad, su condición de vanguardista en la primera mitad del siglo XIX, es uno de los aspectos que más nítidamente lo aproxima al lugar de enunciación que compartió con los letrados hegemónicos de su época. Es en este horizonte donde se gesta el a.p.p. con tipos móviles: la técnica que con más precisión ubica a Rodríguez en su epocalidad. No necesaria ni exactamente del</w:t>
       </w:r>
       <w:r>
         <w:t xml:space="preserve"> </w:t>
@@ -7855,25 +7771,7 @@
         <w:t xml:space="preserve"> </w:t>
       </w:r>
       <w:r>
-        <w:t xml:space="preserve">revolucionaria. Rodríguez, por su parte, coincidió con ellos al concebir su</w:t>
-      </w:r>
-      <w:r>
-        <w:t xml:space="preserve"> </w:t>
-      </w:r>
-      <w:r>
-        <w:t xml:space="preserve">“</w:t>
-      </w:r>
-      <w:r>
-        <w:t xml:space="preserve">arte de pintar palabras</w:t>
-      </w:r>
-      <w:r>
-        <w:t xml:space="preserve">”</w:t>
-      </w:r>
-      <w:r>
-        <w:t xml:space="preserve"> </w:t>
-      </w:r>
-      <w:r>
-        <w:t xml:space="preserve">como un medio que se puede utilizar para abrir la marcha hacia un</w:t>
+        <w:t xml:space="preserve">revolucionaria. Rodríguez, por su parte, coincidió con ellos al concebir su a.p.p. como un medio que se puede utilizar para abrir la marcha hacia un</w:t>
       </w:r>
       <w:r>
         <w:t xml:space="preserve"> </w:t>
@@ -8286,25 +8184,7 @@
         <w:pStyle w:val="FirstParagraph"/>
       </w:pPr>
       <w:r>
-        <w:t xml:space="preserve">Como demuestro en el tercer capítulo, las tensiones que la técnica de Rodríguez pone en evidencia con la secuencia hegemónica de la modernidad artística y literaria no son accidentales ni secundarias: son efecto de dispositivos y conceptos en el</w:t>
-      </w:r>
-      <w:r>
-        <w:t xml:space="preserve"> </w:t>
-      </w:r>
-      <w:r>
-        <w:t xml:space="preserve">“</w:t>
-      </w:r>
-      <w:r>
-        <w:t xml:space="preserve">arte de pintar palabras</w:t>
-      </w:r>
-      <w:r>
-        <w:t xml:space="preserve">”</w:t>
-      </w:r>
-      <w:r>
-        <w:t xml:space="preserve"> </w:t>
-      </w:r>
-      <w:r>
-        <w:t xml:space="preserve">que destruyen o apuntan a destruir el</w:t>
+        <w:t xml:space="preserve">Como demuestro en el tercer capítulo, las tensiones que la técnica de Rodríguez pone en evidencia con la secuencia hegemónica de la modernidad artística y literaria no son accidentales ni secundarias: son efecto de dispositivos y conceptos en el a.p.p. que destruyen o apuntan a destruir el</w:t>
       </w:r>
       <w:r>
         <w:t xml:space="preserve"> </w:t>
@@ -8538,25 +8418,7 @@
         <w:t xml:space="preserve"> </w:t>
       </w:r>
       <w:r>
-        <w:t xml:space="preserve">en la primera mitad del siglo XIX no estaba del todo dedicado a bendecir una civilización industrial preconcebida, como se expresa en el llamado de Saint-Simon a los artistas, sino que habitaba en una conversación –mayormente impresa– en la que se sobreentendía la mutua influencia e interdependencia de las esferas artística, política, científica y tecnológica, y donde parte del objeto era imaginar variantes posibles de esa civilización. Es en este contexto, distinto al del estatuto autonómico del arte modernista escéptico ante el progreso, y también al del estatuto mecanicista de un arte entendido como mero instrumento de él, donde mejor se pueden trazar las condiciones de posibilidad del</w:t>
-      </w:r>
-      <w:r>
-        <w:t xml:space="preserve"> </w:t>
-      </w:r>
-      <w:r>
-        <w:t xml:space="preserve">“</w:t>
-      </w:r>
-      <w:r>
-        <w:t xml:space="preserve">arte de pintar palabras</w:t>
-      </w:r>
-      <w:r>
-        <w:t xml:space="preserve">”</w:t>
-      </w:r>
-      <w:r>
-        <w:t xml:space="preserve"> </w:t>
-      </w:r>
-      <w:r>
-        <w:t xml:space="preserve">de Rodríguez.</w:t>
+        <w:t xml:space="preserve">en la primera mitad del siglo XIX no estaba del todo dedicado a bendecir una civilización industrial preconcebida, como se expresa en el llamado de Saint-Simon a los artistas, sino que habitaba en una conversación –mayormente impresa– en la que se sobreentendía la mutua influencia e interdependencia de las esferas artística, política, científica y tecnológica, y donde parte del objeto era imaginar variantes posibles de esa civilización. Es en este contexto, distinto al del estatuto autonómico del arte modernista escéptico ante el progreso, y también al del estatuto mecanicista de un arte entendido como mero instrumento de él, donde mejor se pueden trazar las condiciones de posibilidad del a.p.p. de Rodríguez.</w:t>
       </w:r>
     </w:p>
     <w:p>
@@ -9027,25 +8889,7 @@
         <w:t xml:space="preserve"> </w:t>
       </w:r>
       <w:r>
-        <w:t xml:space="preserve">el</w:t>
-      </w:r>
-      <w:r>
-        <w:t xml:space="preserve"> </w:t>
-      </w:r>
-      <w:r>
-        <w:t xml:space="preserve">“</w:t>
-      </w:r>
-      <w:r>
-        <w:t xml:space="preserve">arte de pintar palabras</w:t>
-      </w:r>
-      <w:r>
-        <w:t xml:space="preserve">”</w:t>
-      </w:r>
-      <w:r>
-        <w:t xml:space="preserve"> </w:t>
-      </w:r>
-      <w:r>
-        <w:t xml:space="preserve">es poner en acto una técnica que quiere darle forma al futuro potencial que sospecha.</w:t>
+        <w:t xml:space="preserve">el a.p.p. es poner en acto una técnica que quiere darle forma al futuro potencial que sospecha.</w:t>
       </w:r>
     </w:p>
     <w:p>
@@ -9053,25 +8897,7 @@
         <w:pStyle w:val="BodyText"/>
       </w:pPr>
       <w:r>
-        <w:t xml:space="preserve">Pero el</w:t>
-      </w:r>
-      <w:r>
-        <w:t xml:space="preserve"> </w:t>
-      </w:r>
-      <w:r>
-        <w:t xml:space="preserve">“</w:t>
-      </w:r>
-      <w:r>
-        <w:t xml:space="preserve">arte de pintar palabras</w:t>
-      </w:r>
-      <w:r>
-        <w:t xml:space="preserve">”</w:t>
-      </w:r>
-      <w:r>
-        <w:t xml:space="preserve"> </w:t>
-      </w:r>
-      <w:r>
-        <w:t xml:space="preserve">es tan arte en el sistema categorial de Rodríguez como lo es el arte de construir una represa, de hacer zapatos, de bailar, hacer un informe sobre un terremoto o dirigir la economía (pp, pp, pp, pp). Es decir, es una palabra que articula todos los ámbitos del trabajo y la creatividad en su obra. El ARTE, en Rodríguez se escribe en altas en casi todos los casos porque es un concepto que transversaliza todas las técnicas sensibles, científicas, tecnológicas, económicas y políticas. Técnicas mediante las cuales Rodríguez, como toda su generación, se propuso darle, positiva y progresivamente, una orientación específica al</w:t>
+        <w:t xml:space="preserve">Pero el a.p.p. es tan arte en el sistema categorial de Rodríguez como lo es el arte de construir una represa, de hacer zapatos, de bailar, hacer un informe sobre un terremoto o dirigir la economía (pp, pp, pp, pp). Es decir, es una palabra que articula todos los ámbitos del trabajo y la creatividad en su obra. El ARTE, en Rodríguez se escribe en altas en casi todos los casos porque es un concepto que transversaliza todas las técnicas sensibles, científicas, tecnológicas, económicas y políticas. Técnicas mediante las cuales Rodríguez, como toda su generación, se propuso darle, positiva y progresivamente, una orientación específica al</w:t>
       </w:r>
       <w:r>
         <w:t xml:space="preserve"> </w:t>
@@ -9545,25 +9371,7 @@
         <w:t xml:space="preserve"> </w:t>
       </w:r>
       <w:r>
-        <w:t xml:space="preserve">están en particular sintonía con el</w:t>
-      </w:r>
-      <w:r>
-        <w:t xml:space="preserve"> </w:t>
-      </w:r>
-      <w:r>
-        <w:t xml:space="preserve">“</w:t>
-      </w:r>
-      <w:r>
-        <w:t xml:space="preserve">arte de pintar palabras</w:t>
-      </w:r>
-      <w:r>
-        <w:t xml:space="preserve">”</w:t>
-      </w:r>
-      <w:r>
-        <w:t xml:space="preserve"> </w:t>
-      </w:r>
-      <w:r>
-        <w:t xml:space="preserve">de Rodríguez, en tanto esta es una técnica que apunta a sincronizar la sensibilidad más fina con los proyectos hegemónicos más generales para actuar</w:t>
+        <w:t xml:space="preserve">están en particular sintonía con el a.p.p. de Rodríguez, en tanto esta es una técnica que apunta a sincronizar la sensibilidad más fina con los proyectos hegemónicos más generales para actuar</w:t>
       </w:r>
       <w:r>
         <w:t xml:space="preserve"> </w:t>
@@ -9599,25 +9407,7 @@
         <w:pStyle w:val="BodyText"/>
       </w:pPr>
       <w:r>
-        <w:t xml:space="preserve">Me aproximaré a la teorización sobre el</w:t>
-      </w:r>
-      <w:r>
-        <w:t xml:space="preserve"> </w:t>
-      </w:r>
-      <w:r>
-        <w:t xml:space="preserve">“</w:t>
-      </w:r>
-      <w:r>
-        <w:t xml:space="preserve">arte de pintar palabras</w:t>
-      </w:r>
-      <w:r>
-        <w:t xml:space="preserve">”</w:t>
-      </w:r>
-      <w:r>
-        <w:t xml:space="preserve"> </w:t>
-      </w:r>
-      <w:r>
-        <w:t xml:space="preserve">de 1840 en el tercer capítulo, donde también mostraré cómo el</w:t>
+        <w:t xml:space="preserve">Me aproximaré a la teorización sobre el a.p.p. de 1840 en el tercer capítulo, donde también mostraré cómo el</w:t>
       </w:r>
       <w:r>
         <w:t xml:space="preserve"> </w:t>
@@ -10516,25 +10306,7 @@
         <w:t xml:space="preserve"> </w:t>
       </w:r>
       <w:r>
-        <w:t xml:space="preserve">está en la relación, más evidente y señalada, entre el</w:t>
-      </w:r>
-      <w:r>
-        <w:t xml:space="preserve"> </w:t>
-      </w:r>
-      <w:r>
-        <w:t xml:space="preserve">“</w:t>
-      </w:r>
-      <w:r>
-        <w:t xml:space="preserve">arte de pintar palabras</w:t>
-      </w:r>
-      <w:r>
-        <w:t xml:space="preserve">”</w:t>
-      </w:r>
-      <w:r>
-        <w:t xml:space="preserve"> </w:t>
-      </w:r>
-      <w:r>
-        <w:t xml:space="preserve">y la poesía visual de Mallarmé, Apollinaire, Huidobro, Girondo, etcétera. Pues al contraponer estas obras a la de Rodríguez se pone en evidencia un aspecto puntual del desarrollo desigual que activa sus condiciones de posibilidad. Este aspecto es la abismal diferencia entre América Latina y Europa/Estados Unidos en el avance de las recnologías de reproducción mecánica en general y de la tecnología impresa en particular.</w:t>
+        <w:t xml:space="preserve">está en la relación, más evidente y señalada, entre el a.p.p. y la poesía visual de Mallarmé, Apollinaire, Huidobro, Girondo, etcétera. Pues al contraponer estas obras a la de Rodríguez se pone en evidencia un aspecto puntual del desarrollo desigual que activa sus condiciones de posibilidad. Este aspecto es la abismal diferencia entre América Latina y Europa/Estados Unidos en el avance de las recnologías de reproducción mecánica en general y de la tecnología impresa en particular.</w:t>
       </w:r>
     </w:p>
     <w:p>
@@ -10542,25 +10314,7 @@
         <w:pStyle w:val="BodyText"/>
       </w:pPr>
       <w:r>
-        <w:t xml:space="preserve">Como muestro en el próximo capítulo, una preocupación central de Rodríguez y motor de su</w:t>
-      </w:r>
-      <w:r>
-        <w:t xml:space="preserve"> </w:t>
-      </w:r>
-      <w:r>
-        <w:t xml:space="preserve">“</w:t>
-      </w:r>
-      <w:r>
-        <w:t xml:space="preserve">arte de pintar palabras</w:t>
-      </w:r>
-      <w:r>
-        <w:t xml:space="preserve">”</w:t>
-      </w:r>
-      <w:r>
-        <w:t xml:space="preserve"> </w:t>
-      </w:r>
-      <w:r>
-        <w:t xml:space="preserve">fueron las posibilidades y peligros que significaba para Hispanoamérica la –tardía– adopción masiva de la primera tecnología de reproducción mecánica de la modernidad. Pues si</w:t>
+        <w:t xml:space="preserve">Como muestro en el próximo capítulo, una preocupación central de Rodríguez y motor de su a.p.p. fueron las posibilidades y peligros que significaba para Hispanoamérica la –tardía– adopción masiva de la primera tecnología de reproducción mecánica de la modernidad. Pues si</w:t>
       </w:r>
       <w:r>
         <w:t xml:space="preserve"> </w:t>
@@ -10661,22 +10415,7 @@
         <w:t xml:space="preserve"> </w:t>
       </w:r>
       <w:r>
-        <w:t xml:space="preserve">del dadaísmo, como la interpretación revolucionaria que le dio Benjamin, partían de un horizonte histórico en el que el espíritu de la vanguardia ya solo podía relacionarse desobediencialmente con la –catastrófica– idea de la modernización y del progreso. En cambio, el</w:t>
-      </w:r>
-      <w:r>
-        <w:t xml:space="preserve"> </w:t>
-      </w:r>
-      <w:r>
-        <w:t xml:space="preserve">“</w:t>
-      </w:r>
-      <w:r>
-        <w:t xml:space="preserve">arte de pintar palabras</w:t>
-      </w:r>
-      <w:r>
-        <w:t xml:space="preserve">”</w:t>
-      </w:r>
-      <w:r>
-        <w:t xml:space="preserve">, la carcajada en francés y el</w:t>
+        <w:t xml:space="preserve">del dadaísmo, como la interpretación revolucionaria que le dio Benjamin, partían de un horizonte histórico en el que el espíritu de la vanguardia ya solo podía relacionarse desobediencialmente con la –catastrófica– idea de la modernización y del progreso. En cambio, el a.p.p., la carcajada en francés y el</w:t>
       </w:r>
       <w:r>
         <w:t xml:space="preserve"> </w:t>

</xml_diff>